<commit_message>
function homework file changed.
</commit_message>
<xml_diff>
--- a/functions/task/Home work functions.docx
+++ b/functions/task/Home work functions.docx
@@ -948,7 +948,181 @@
           <w:bCs/>
           <w:szCs w:val="28"/>
         </w:rPr>
-        <w:t xml:space="preserve"> и вывести ответ в консоль</w:t>
+        <w:t xml:space="preserve"> и </w:t>
+      </w:r>
+      <w:r>
+        <w:rPr>
+          <w:rFonts w:cs="Times New Roman"/>
+          <w:bCs/>
+          <w:szCs w:val="28"/>
+        </w:rPr>
+        <w:t xml:space="preserve">через условный оператор </w:t>
+      </w:r>
+      <w:r>
+        <w:rPr>
+          <w:rFonts w:cs="Times New Roman"/>
+          <w:bCs/>
+          <w:szCs w:val="28"/>
+        </w:rPr>
+        <w:t>“</w:t>
+      </w:r>
+      <w:r>
+        <w:rPr>
+          <w:rFonts w:cs="Times New Roman"/>
+          <w:bCs/>
+          <w:szCs w:val="28"/>
+          <w:lang w:val="en-US"/>
+        </w:rPr>
+        <w:t>if</w:t>
+      </w:r>
+      <w:r>
+        <w:rPr>
+          <w:rFonts w:cs="Times New Roman"/>
+          <w:bCs/>
+          <w:szCs w:val="28"/>
+        </w:rPr>
+        <w:t>()</w:t>
+      </w:r>
+      <w:r>
+        <w:rPr>
+          <w:rFonts w:cs="Times New Roman"/>
+          <w:bCs/>
+          <w:szCs w:val="28"/>
+          <w:lang w:val="en-US"/>
+        </w:rPr>
+        <w:t>else</w:t>
+      </w:r>
+      <w:r>
+        <w:rPr>
+          <w:rFonts w:cs="Times New Roman"/>
+          <w:bCs/>
+          <w:szCs w:val="28"/>
+        </w:rPr>
+        <w:t>{}”</w:t>
+      </w:r>
+      <w:r>
+        <w:rPr>
+          <w:rFonts w:cs="Times New Roman"/>
+          <w:bCs/>
+          <w:szCs w:val="28"/>
+        </w:rPr>
+        <w:t xml:space="preserve"> вывести в консоль строку «</w:t>
+      </w:r>
+      <w:r>
+        <w:rPr>
+          <w:rFonts w:cs="Times New Roman"/>
+          <w:bCs/>
+          <w:szCs w:val="28"/>
+          <w:lang w:val="en-US"/>
+        </w:rPr>
+        <w:t>less</w:t>
+      </w:r>
+      <w:r>
+        <w:rPr>
+          <w:rFonts w:cs="Times New Roman"/>
+          <w:bCs/>
+          <w:szCs w:val="28"/>
+        </w:rPr>
+        <w:t>» если функция вернула значение «</w:t>
+      </w:r>
+      <w:r>
+        <w:rPr>
+          <w:rFonts w:cs="Times New Roman"/>
+          <w:bCs/>
+          <w:szCs w:val="28"/>
+          <w:lang w:val="en-US"/>
+        </w:rPr>
+        <w:t>true</w:t>
+      </w:r>
+      <w:r>
+        <w:rPr>
+          <w:rFonts w:cs="Times New Roman"/>
+          <w:bCs/>
+          <w:szCs w:val="28"/>
+        </w:rPr>
+        <w:t>»</w:t>
+      </w:r>
+      <w:r>
+        <w:rPr>
+          <w:rFonts w:cs="Times New Roman"/>
+          <w:bCs/>
+          <w:szCs w:val="28"/>
+        </w:rPr>
+        <w:t xml:space="preserve"> </w:t>
+      </w:r>
+      <w:r>
+        <w:rPr>
+          <w:rFonts w:cs="Times New Roman"/>
+          <w:bCs/>
+          <w:szCs w:val="28"/>
+        </w:rPr>
+        <w:t>или вывести в консоль строку</w:t>
+      </w:r>
+      <w:r>
+        <w:rPr>
+          <w:rFonts w:cs="Times New Roman"/>
+          <w:bCs/>
+          <w:szCs w:val="28"/>
+        </w:rPr>
+        <w:t xml:space="preserve"> </w:t>
+      </w:r>
+      <w:r>
+        <w:rPr>
+          <w:rFonts w:cs="Times New Roman"/>
+          <w:bCs/>
+          <w:szCs w:val="28"/>
+        </w:rPr>
+        <w:t>«</w:t>
+      </w:r>
+      <w:r>
+        <w:rPr>
+          <w:rFonts w:cs="Times New Roman"/>
+          <w:bCs/>
+          <w:szCs w:val="28"/>
+          <w:lang w:val="en-US"/>
+        </w:rPr>
+        <w:t>greater</w:t>
+      </w:r>
+      <w:r>
+        <w:rPr>
+          <w:rFonts w:cs="Times New Roman"/>
+          <w:bCs/>
+          <w:szCs w:val="28"/>
+        </w:rPr>
+        <w:t>» если функция вернула значение</w:t>
+      </w:r>
+      <w:r>
+        <w:rPr>
+          <w:rFonts w:cs="Times New Roman"/>
+          <w:bCs/>
+          <w:szCs w:val="28"/>
+        </w:rPr>
+        <w:t xml:space="preserve"> </w:t>
+      </w:r>
+      <w:r>
+        <w:rPr>
+          <w:rFonts w:cs="Times New Roman"/>
+          <w:bCs/>
+          <w:szCs w:val="28"/>
+        </w:rPr>
+        <w:t>«</w:t>
+      </w:r>
+      <w:r>
+        <w:rPr>
+          <w:rFonts w:cs="Times New Roman"/>
+          <w:bCs/>
+          <w:szCs w:val="28"/>
+          <w:lang w:val="en-US"/>
+        </w:rPr>
+        <w:t>false</w:t>
+      </w:r>
+      <w:r>
+        <w:rPr>
+          <w:rFonts w:cs="Times New Roman"/>
+          <w:bCs/>
+          <w:szCs w:val="28"/>
+        </w:rPr>
+        <w:t>»</w:t>
       </w:r>
       <w:r>
         <w:rPr>
@@ -965,7 +1139,6 @@
           <w:rFonts w:cs="Times New Roman"/>
           <w:bCs/>
           <w:szCs w:val="28"/>
-          <w:lang w:val="kk-KZ"/>
         </w:rPr>
       </w:pPr>
     </w:p>
@@ -1288,6 +1461,7 @@
           <w:rFonts w:cs="Times New Roman"/>
           <w:bCs/>
           <w:szCs w:val="28"/>
+          <w:lang w:val="en-US"/>
         </w:rPr>
       </w:pPr>
       <w:r>
@@ -1324,15 +1498,6 @@
         </w:rPr>
         <w:t>» и вывести ответ в консоль.</w:t>
       </w:r>
-    </w:p>
-    <w:p>
-      <w:pPr>
-        <w:rPr>
-          <w:rFonts w:cs="Times New Roman"/>
-          <w:bCs/>
-          <w:szCs w:val="28"/>
-        </w:rPr>
-      </w:pPr>
     </w:p>
     <w:p>
       <w:pPr>
@@ -1432,24 +1597,12 @@
       </w:r>
     </w:p>
     <w:p>
-      <w:pPr>
-        <w:rPr>
-          <w:rFonts w:cs="Times New Roman"/>
-          <w:bCs/>
-          <w:color w:val="0563C1" w:themeColor="hyperlink"/>
-          <w:szCs w:val="28"/>
-          <w:u w:val="single"/>
-        </w:rPr>
-      </w:pPr>
       <w:hyperlink r:id="rId11" w:history="1">
         <w:r>
           <w:rPr>
             <w:rStyle w:val="Hyperlink"/>
-            <w:rFonts w:cs="Times New Roman"/>
-            <w:bCs/>
-            <w:szCs w:val="28"/>
           </w:rPr>
-          <w:t>https://github.com/Isko00/qadam_cpp_basic/blob/master/arrays/tasks/doWhile.cpp</w:t>
+          <w:t>https://github.com/Isko00/qadam_cpp_basic/blob/master/functions/task/task1.cpp</w:t>
         </w:r>
       </w:hyperlink>
     </w:p>
@@ -1475,7 +1628,6 @@
           <w:rFonts w:cs="Times New Roman"/>
           <w:bCs/>
           <w:szCs w:val="28"/>
-          <w:lang w:val="en-US"/>
         </w:rPr>
         <w:t>“</w:t>
       </w:r>
@@ -1495,7 +1647,6 @@
           <w:rFonts w:cs="Times New Roman"/>
           <w:bCs/>
           <w:szCs w:val="28"/>
-          <w:lang w:val="en-US"/>
         </w:rPr>
         <w:t>”</w:t>
       </w:r>
@@ -1631,15 +1782,6 @@
         </w:rPr>
         <w:t>9:59.</w:t>
       </w:r>
-    </w:p>
-    <w:p>
-      <w:pPr>
-        <w:ind w:firstLine="567"/>
-        <w:rPr>
-          <w:rFonts w:cs="Times New Roman"/>
-          <w:szCs w:val="28"/>
-        </w:rPr>
-      </w:pPr>
     </w:p>
     <w:sectPr>
       <w:footerReference w:type="default" r:id="rId13"/>

</xml_diff>